<commit_message>
Må fikses for innlevering
</commit_message>
<xml_diff>
--- a/TEK-2000/Determining capabilities for Cryowing Observer.docx
+++ b/TEK-2000/Determining capabilities for Cryowing Observer.docx
@@ -64,42 +64,23 @@
           <w:rFonts w:asciiTheme="majorHAnsi" w:eastAsiaTheme="majorEastAsia" w:hAnsiTheme="majorHAnsi" w:cstheme="majorBidi"/>
           <w:lang w:val="en-GB"/>
         </w:rPr>
-        <w:t xml:space="preserve">Maintain approx. </w:t>
-      </w:r>
-      <w:r>
-        <w:rPr>
-          <w:rFonts w:asciiTheme="majorHAnsi" w:eastAsiaTheme="majorEastAsia" w:hAnsiTheme="majorHAnsi" w:cstheme="majorBidi"/>
-          <w:lang w:val="en-GB"/>
-        </w:rPr>
-        <w:t>12</w:t>
-      </w:r>
-      <w:r>
-        <w:rPr>
-          <w:rFonts w:asciiTheme="majorHAnsi" w:eastAsiaTheme="majorEastAsia" w:hAnsiTheme="majorHAnsi" w:cstheme="majorBidi"/>
-          <w:lang w:val="en-GB"/>
-        </w:rPr>
-        <w:t>0m</w:t>
-      </w:r>
-      <w:r>
-        <w:rPr>
-          <w:rFonts w:asciiTheme="majorHAnsi" w:eastAsiaTheme="majorEastAsia" w:hAnsiTheme="majorHAnsi" w:cstheme="majorBidi"/>
-          <w:lang w:val="en-GB"/>
-        </w:rPr>
-        <w:t xml:space="preserve"> (?)</w:t>
-      </w:r>
-      <w:r>
-        <w:rPr>
-          <w:rFonts w:asciiTheme="majorHAnsi" w:eastAsiaTheme="majorEastAsia" w:hAnsiTheme="majorHAnsi" w:cstheme="majorBidi"/>
-          <w:lang w:val="en-GB"/>
-        </w:rPr>
-        <w:t xml:space="preserve"> AGL </w:t>
-      </w:r>
-      <w:r>
-        <w:rPr>
-          <w:rFonts w:asciiTheme="majorHAnsi" w:eastAsiaTheme="majorEastAsia" w:hAnsiTheme="majorHAnsi" w:cstheme="majorBidi"/>
-          <w:lang w:val="en-GB"/>
-        </w:rPr>
-        <w:t xml:space="preserve">(keep a safe altitude) </w:t>
+        <w:t>Maintain a safe altitude</w:t>
+      </w:r>
+      <w:r>
+        <w:rPr>
+          <w:rFonts w:asciiTheme="majorHAnsi" w:eastAsiaTheme="majorEastAsia" w:hAnsiTheme="majorHAnsi" w:cstheme="majorBidi"/>
+          <w:lang w:val="en-GB"/>
+        </w:rPr>
+        <w:t xml:space="preserve"> (&gt;120m AGL)</w:t>
+      </w:r>
+      <w:bookmarkStart w:id="0" w:name="_GoBack"/>
+      <w:bookmarkEnd w:id="0"/>
+      <w:r>
+        <w:rPr>
+          <w:rFonts w:asciiTheme="majorHAnsi" w:eastAsiaTheme="majorEastAsia" w:hAnsiTheme="majorHAnsi" w:cstheme="majorBidi"/>
+          <w:lang w:val="en-GB"/>
+        </w:rPr>
+        <w:t xml:space="preserve"> </w:t>
       </w:r>
       <w:r>
         <w:rPr>
@@ -154,7 +135,21 @@
           <w:rFonts w:asciiTheme="majorHAnsi" w:eastAsiaTheme="majorEastAsia" w:hAnsiTheme="majorHAnsi" w:cstheme="majorBidi"/>
           <w:lang w:val="en-GB"/>
         </w:rPr>
-        <w:t>If aircraft can maintain good performance at a certain throttle input over a longer period of time, then this can be a cruise speed (read off airspeed indicator).</w:t>
+        <w:t xml:space="preserve">If aircraft can maintain good performance at a certain throttle input over a longer </w:t>
+      </w:r>
+      <w:r>
+        <w:rPr>
+          <w:rFonts w:asciiTheme="majorHAnsi" w:eastAsiaTheme="majorEastAsia" w:hAnsiTheme="majorHAnsi" w:cstheme="majorBidi"/>
+          <w:lang w:val="en-GB"/>
+        </w:rPr>
+        <w:t>period</w:t>
+      </w:r>
+      <w:r>
+        <w:rPr>
+          <w:rFonts w:asciiTheme="majorHAnsi" w:eastAsiaTheme="majorEastAsia" w:hAnsiTheme="majorHAnsi" w:cstheme="majorBidi"/>
+          <w:lang w:val="en-GB"/>
+        </w:rPr>
+        <w:t>, then this can be a cruise speed (read off airspeed indicator).</w:t>
       </w:r>
     </w:p>
     <w:p>
@@ -174,30 +169,27 @@
           <w:rFonts w:asciiTheme="majorHAnsi" w:eastAsiaTheme="majorEastAsia" w:hAnsiTheme="majorHAnsi" w:cstheme="majorBidi"/>
           <w:lang w:val="en-GB"/>
         </w:rPr>
-        <w:t>(Cruise speed can be chosen mathematically, but this is omitted in these tests)</w:t>
-      </w:r>
-      <w:r>
-        <w:rPr>
-          <w:rFonts w:asciiTheme="majorHAnsi" w:eastAsiaTheme="majorEastAsia" w:hAnsiTheme="majorHAnsi" w:cstheme="majorBidi"/>
-          <w:lang w:val="en-GB"/>
-        </w:rPr>
-        <w:t xml:space="preserve"> </w:t>
+        <w:t xml:space="preserve">For trainer: As the trainers don’t have an airspeed indicator, the cruise speed is determined as follows: </w:t>
       </w:r>
     </w:p>
     <w:p>
       <w:pPr>
         <w:pStyle w:val="Punktliste"/>
-        <w:rPr>
-          <w:rFonts w:asciiTheme="majorHAnsi" w:eastAsiaTheme="majorEastAsia" w:hAnsiTheme="majorHAnsi" w:cstheme="majorBidi"/>
-          <w:lang w:val="en-GB"/>
-        </w:rPr>
-      </w:pPr>
-      <w:r>
-        <w:rPr>
-          <w:rFonts w:asciiTheme="majorHAnsi" w:eastAsiaTheme="majorEastAsia" w:hAnsiTheme="majorHAnsi" w:cstheme="majorBidi"/>
-          <w:lang w:val="en-GB"/>
-        </w:rPr>
-        <w:t>Stall speed</w:t>
+        <w:numPr>
+          <w:ilvl w:val="2"/>
+          <w:numId w:val="3"/>
+        </w:numPr>
+        <w:rPr>
+          <w:rFonts w:asciiTheme="majorHAnsi" w:eastAsiaTheme="majorEastAsia" w:hAnsiTheme="majorHAnsi" w:cstheme="majorBidi"/>
+          <w:lang w:val="en-GB"/>
+        </w:rPr>
+      </w:pPr>
+      <w:r>
+        <w:rPr>
+          <w:rFonts w:asciiTheme="majorHAnsi" w:eastAsiaTheme="majorEastAsia" w:hAnsiTheme="majorHAnsi" w:cstheme="majorBidi"/>
+          <w:lang w:val="en-GB"/>
+        </w:rPr>
+        <w:t>Locate at which throttle setting the aircraft flies stable and is manoeuvrable. Note this throttle value as “cruise speed”.</w:t>
       </w:r>
     </w:p>
     <w:p>
@@ -217,6 +209,49 @@
           <w:rFonts w:asciiTheme="majorHAnsi" w:eastAsiaTheme="majorEastAsia" w:hAnsiTheme="majorHAnsi" w:cstheme="majorBidi"/>
           <w:lang w:val="en-GB"/>
         </w:rPr>
+        <w:t>(Cruise speed can be chosen mathematically, but this is omitted in these tests)</w:t>
+      </w:r>
+      <w:r>
+        <w:rPr>
+          <w:rFonts w:asciiTheme="majorHAnsi" w:eastAsiaTheme="majorEastAsia" w:hAnsiTheme="majorHAnsi" w:cstheme="majorBidi"/>
+          <w:lang w:val="en-GB"/>
+        </w:rPr>
+        <w:t xml:space="preserve"> </w:t>
+      </w:r>
+    </w:p>
+    <w:p>
+      <w:pPr>
+        <w:pStyle w:val="Punktliste"/>
+        <w:rPr>
+          <w:rFonts w:asciiTheme="majorHAnsi" w:eastAsiaTheme="majorEastAsia" w:hAnsiTheme="majorHAnsi" w:cstheme="majorBidi"/>
+          <w:lang w:val="en-GB"/>
+        </w:rPr>
+      </w:pPr>
+      <w:r>
+        <w:rPr>
+          <w:rFonts w:asciiTheme="majorHAnsi" w:eastAsiaTheme="majorEastAsia" w:hAnsiTheme="majorHAnsi" w:cstheme="majorBidi"/>
+          <w:lang w:val="en-GB"/>
+        </w:rPr>
+        <w:t>Stall speed</w:t>
+      </w:r>
+    </w:p>
+    <w:p>
+      <w:pPr>
+        <w:pStyle w:val="Punktliste"/>
+        <w:numPr>
+          <w:ilvl w:val="1"/>
+          <w:numId w:val="3"/>
+        </w:numPr>
+        <w:rPr>
+          <w:rFonts w:asciiTheme="majorHAnsi" w:eastAsiaTheme="majorEastAsia" w:hAnsiTheme="majorHAnsi" w:cstheme="majorBidi"/>
+          <w:lang w:val="en-GB"/>
+        </w:rPr>
+      </w:pPr>
+      <w:r>
+        <w:rPr>
+          <w:rFonts w:asciiTheme="majorHAnsi" w:eastAsiaTheme="majorEastAsia" w:hAnsiTheme="majorHAnsi" w:cstheme="majorBidi"/>
+          <w:lang w:val="en-GB"/>
+        </w:rPr>
         <w:t>Flaps up and power off</w:t>
       </w:r>
     </w:p>
@@ -237,7 +272,7 @@
           <w:rFonts w:asciiTheme="majorHAnsi" w:eastAsiaTheme="majorEastAsia" w:hAnsiTheme="majorHAnsi" w:cstheme="majorBidi"/>
           <w:lang w:val="en-GB"/>
         </w:rPr>
-        <w:t xml:space="preserve">Keep aircraft level as long as possible. When </w:t>
+        <w:t xml:space="preserve">Keep aircraft level. When </w:t>
       </w:r>
       <w:r>
         <w:rPr>
@@ -298,7 +333,7 @@
           <w:rFonts w:asciiTheme="majorHAnsi" w:eastAsiaTheme="majorEastAsia" w:hAnsiTheme="majorHAnsi" w:cstheme="majorBidi"/>
           <w:lang w:val="en-GB"/>
         </w:rPr>
-        <w:t xml:space="preserve">Keep aircraft level as long as possible. When aircraft starts upset mode (stalling on one wing side), note this as stall airspeed. </w:t>
+        <w:t xml:space="preserve">Keep aircraft level. When aircraft starts upset mode (stalling on one wing side), note this as stall airspeed. </w:t>
       </w:r>
     </w:p>
     <w:p>
@@ -338,7 +373,7 @@
           <w:rFonts w:asciiTheme="majorHAnsi" w:eastAsiaTheme="majorEastAsia" w:hAnsiTheme="majorHAnsi" w:cstheme="majorBidi"/>
           <w:lang w:val="en-GB"/>
         </w:rPr>
-        <w:t xml:space="preserve">Keep aircraft level as long as possible. When aircraft starts upset mode (stalling on one wing side), note this as stall airspeed. </w:t>
+        <w:t xml:space="preserve">Keep aircraft level possible. When aircraft starts upset mode (stalling on one wing side), note this as stall airspeed. </w:t>
       </w:r>
     </w:p>
     <w:p>
@@ -388,6 +423,7 @@
         <w:rPr>
           <w:lang w:val="en-GB"/>
         </w:rPr>
+        <w:lastRenderedPageBreak/>
         <w:t>First with no payload and see how aircraft behaves with current weight and CG (centre of gravity)</w:t>
       </w:r>
     </w:p>
@@ -424,7 +460,6 @@
         <w:rPr>
           <w:lang w:val="en-GB"/>
         </w:rPr>
-        <w:lastRenderedPageBreak/>
         <w:t xml:space="preserve">Then add 1 kg </w:t>
       </w:r>
       <w:r>
@@ -735,11 +770,55 @@
           <w:lang w:val="en-GB"/>
         </w:rPr>
       </w:pPr>
-      <w:r>
-        <w:rPr>
-          <w:lang w:val="en-GB"/>
-        </w:rPr>
-        <w:t>C_L = Coefficient of lift</w:t>
+      <m:oMath>
+        <m:sSub>
+          <m:sSubPr>
+            <m:ctrlPr>
+              <w:rPr>
+                <w:rFonts w:ascii="Cambria Math" w:hAnsi="Cambria Math"/>
+                <w:i/>
+              </w:rPr>
+            </m:ctrlPr>
+          </m:sSubPr>
+          <m:e>
+            <m:r>
+              <w:rPr>
+                <w:rFonts w:ascii="Cambria Math" w:hAnsi="Cambria Math"/>
+                <w:lang w:val="en-GB"/>
+              </w:rPr>
+              <m:t>C</m:t>
+            </m:r>
+            <m:ctrlPr>
+              <w:rPr>
+                <w:rFonts w:ascii="Cambria Math" w:hAnsi="Cambria Math"/>
+                <w:i/>
+                <w:lang w:val="en-GB"/>
+              </w:rPr>
+            </m:ctrlPr>
+          </m:e>
+          <m:sub>
+            <m:r>
+              <w:rPr>
+                <w:rFonts w:ascii="Cambria Math" w:hAnsi="Cambria Math"/>
+                <w:lang w:val="en-GB"/>
+              </w:rPr>
+              <m:t>L</m:t>
+            </m:r>
+          </m:sub>
+        </m:sSub>
+        <m:r>
+          <w:rPr>
+            <w:rFonts w:ascii="Cambria Math" w:hAnsi="Cambria Math"/>
+            <w:lang w:val="en-GB"/>
+          </w:rPr>
+          <m:t xml:space="preserve"> </m:t>
+        </m:r>
+      </m:oMath>
+      <w:r>
+        <w:rPr>
+          <w:lang w:val="en-GB"/>
+        </w:rPr>
+        <w:t>= Coefficient of lift</w:t>
       </w:r>
     </w:p>
     <w:p>
@@ -1026,7 +1105,21 @@
               <w:rFonts w:ascii="Cambria Math" w:eastAsiaTheme="minorEastAsia" w:hAnsi="Cambria Math"/>
               <w:lang w:val="en-GB"/>
             </w:rPr>
-            <m:t>Power-to-weight=</m:t>
+            <m:t>Power-to-weight</m:t>
+          </m:r>
+          <m:r>
+            <w:rPr>
+              <w:rFonts w:ascii="Cambria Math" w:eastAsiaTheme="minorEastAsia" w:hAnsi="Cambria Math"/>
+              <w:lang w:val="en-GB"/>
+            </w:rPr>
+            <m:t xml:space="preserve"> ratio</m:t>
+          </m:r>
+          <m:r>
+            <w:rPr>
+              <w:rFonts w:ascii="Cambria Math" w:eastAsiaTheme="minorEastAsia" w:hAnsi="Cambria Math"/>
+              <w:lang w:val="en-GB"/>
+            </w:rPr>
+            <m:t>=</m:t>
           </m:r>
           <m:f>
             <m:fPr>
@@ -1109,7 +1202,13 @@
         <w:rPr>
           <w:lang w:val="en-GB"/>
         </w:rPr>
-        <w:t>peller size : TBD a</w:t>
+        <w:t>peller size</w:t>
+      </w:r>
+      <w:r>
+        <w:rPr>
+          <w:lang w:val="en-GB"/>
+        </w:rPr>
+        <w:t>: TBD a</w:t>
       </w:r>
       <w:r>
         <w:rPr>
@@ -1117,8 +1216,6 @@
         </w:rPr>
         <w:t>fter testing. Most likely 1206.</w:t>
       </w:r>
-      <w:bookmarkStart w:id="0" w:name="_GoBack"/>
-      <w:bookmarkEnd w:id="0"/>
     </w:p>
     <w:sectPr>
       <w:footerReference w:type="default" r:id="rId7"/>

</xml_diff>